<commit_message>
create entries for priority queue and scratchpad
</commit_message>
<xml_diff>
--- a/worksheet.docx
+++ b/worksheet.docx
@@ -302,6 +302,13 @@
                 <w:szCs w:val="40"/>
               </w:rPr>
             </w:pPr>
+            <w:r>
+              <w:rPr>
+                <w:sz w:val="40"/>
+                <w:szCs w:val="40"/>
+              </w:rPr>
+              <w:t>(0, 0)</w:t>
+            </w:r>
           </w:p>
         </w:tc>
       </w:tr>
@@ -381,6 +388,13 @@
                 <w:szCs w:val="40"/>
               </w:rPr>
             </w:pPr>
+            <w:r>
+              <w:rPr>
+                <w:sz w:val="40"/>
+                <w:szCs w:val="40"/>
+              </w:rPr>
+              <w:t>(2, 4)</w:t>
+            </w:r>
           </w:p>
         </w:tc>
       </w:tr>
@@ -460,6 +474,13 @@
                 <w:szCs w:val="40"/>
               </w:rPr>
             </w:pPr>
+            <w:r>
+              <w:rPr>
+                <w:sz w:val="40"/>
+                <w:szCs w:val="40"/>
+              </w:rPr>
+              <w:t>(5, 6)</w:t>
+            </w:r>
           </w:p>
         </w:tc>
       </w:tr>
@@ -539,6 +560,13 @@
                 <w:szCs w:val="40"/>
               </w:rPr>
             </w:pPr>
+            <w:r>
+              <w:rPr>
+                <w:sz w:val="40"/>
+                <w:szCs w:val="40"/>
+              </w:rPr>
+              <w:t>(4, 5)</w:t>
+            </w:r>
           </w:p>
         </w:tc>
       </w:tr>
@@ -618,6 +646,13 @@
                 <w:szCs w:val="40"/>
               </w:rPr>
             </w:pPr>
+            <w:r>
+              <w:rPr>
+                <w:sz w:val="40"/>
+                <w:szCs w:val="40"/>
+              </w:rPr>
+              <w:t>(3, 9), (4, 2)</w:t>
+            </w:r>
           </w:p>
         </w:tc>
       </w:tr>
@@ -697,6 +732,13 @@
                 <w:szCs w:val="40"/>
               </w:rPr>
             </w:pPr>
+            <w:r>
+              <w:rPr>
+                <w:sz w:val="40"/>
+                <w:szCs w:val="40"/>
+              </w:rPr>
+              <w:t>(6, 5), (9, 3)</w:t>
+            </w:r>
           </w:p>
         </w:tc>
       </w:tr>
@@ -783,6 +825,13 @@
               </w:rPr>
               <w:t xml:space="preserve"> </w:t>
             </w:r>
+            <w:r>
+              <w:rPr>
+                <w:sz w:val="40"/>
+                <w:szCs w:val="40"/>
+              </w:rPr>
+              <w:t>(7, 9), (10, 6)</w:t>
+            </w:r>
           </w:p>
         </w:tc>
       </w:tr>
@@ -794,6 +843,63 @@
           <w:szCs w:val="38"/>
         </w:rPr>
       </w:pPr>
+    </w:p>
+    <w:p>
+      <w:pPr>
+        <w:rPr>
+          <w:sz w:val="38"/>
+          <w:szCs w:val="38"/>
+        </w:rPr>
+      </w:pPr>
+      <w:r>
+        <w:rPr>
+          <w:noProof/>
+          <w:sz w:val="38"/>
+          <w:szCs w:val="38"/>
+        </w:rPr>
+        <w:lastRenderedPageBreak/>
+        <w:drawing>
+          <wp:inline distT="0" distB="0" distL="0" distR="0" wp14:anchorId="18F559D4" wp14:editId="22DB1864">
+            <wp:extent cx="3020060" cy="8962390"/>
+            <wp:effectExtent l="0" t="0" r="8890" b="0"/>
+            <wp:docPr id="38" name="Picture 38"/>
+            <wp:cNvGraphicFramePr>
+              <a:graphicFrameLocks xmlns:a="http://schemas.openxmlformats.org/drawingml/2006/main" noChangeAspect="1"/>
+            </wp:cNvGraphicFramePr>
+            <a:graphic xmlns:a="http://schemas.openxmlformats.org/drawingml/2006/main">
+              <a:graphicData uri="http://schemas.openxmlformats.org/drawingml/2006/picture">
+                <pic:pic xmlns:pic="http://schemas.openxmlformats.org/drawingml/2006/picture">
+                  <pic:nvPicPr>
+                    <pic:cNvPr id="38" name="Picture 38"/>
+                    <pic:cNvPicPr/>
+                  </pic:nvPicPr>
+                  <pic:blipFill>
+                    <a:blip r:embed="rId5" cstate="print">
+                      <a:extLst>
+                        <a:ext uri="{28A0092B-C50C-407E-A947-70E740481C1C}">
+                          <a14:useLocalDpi xmlns:a14="http://schemas.microsoft.com/office/drawing/2010/main" val="0"/>
+                        </a:ext>
+                      </a:extLst>
+                    </a:blip>
+                    <a:stretch>
+                      <a:fillRect/>
+                    </a:stretch>
+                  </pic:blipFill>
+                  <pic:spPr>
+                    <a:xfrm>
+                      <a:off x="0" y="0"/>
+                      <a:ext cx="3020060" cy="8962390"/>
+                    </a:xfrm>
+                    <a:prstGeom prst="rect">
+                      <a:avLst/>
+                    </a:prstGeom>
+                  </pic:spPr>
+                </pic:pic>
+              </a:graphicData>
+            </a:graphic>
+          </wp:inline>
+        </w:drawing>
+      </w:r>
     </w:p>
     <w:sectPr>
       <w:pgSz w:w="12240" w:h="15840"/>

</xml_diff>

<commit_message>
update priority queue entries
</commit_message>
<xml_diff>
--- a/worksheet.docx
+++ b/worksheet.docx
@@ -128,14 +128,7 @@
           <w:rFonts w:ascii="Consolas" w:eastAsia="Consolas" w:hAnsi="Consolas" w:cs="Consolas"/>
           <w:b/>
         </w:rPr>
-        <w:t>A short video will be posted to get yo</w:t>
-      </w:r>
-      <w:r>
-        <w:rPr>
-          <w:rFonts w:ascii="Consolas" w:eastAsia="Consolas" w:hAnsi="Consolas" w:cs="Consolas"/>
-          <w:b/>
-        </w:rPr>
-        <w:t>u started.</w:t>
+        <w:t>A short video will be posted to get you started.</w:t>
       </w:r>
     </w:p>
     <w:p>
@@ -157,6 +150,7 @@
         <w:rPr>
           <w:rFonts w:ascii="Consolas" w:eastAsia="Consolas" w:hAnsi="Consolas" w:cs="Consolas"/>
           <w:b/>
+          <w:noProof/>
         </w:rPr>
         <w:drawing>
           <wp:inline distT="0" distB="0" distL="0" distR="0" wp14:anchorId="39D94A14" wp14:editId="5FFBBF99">
@@ -481,6 +475,13 @@
               </w:rPr>
               <w:t>(5, 6)</w:t>
             </w:r>
+            <w:r>
+              <w:rPr>
+                <w:sz w:val="40"/>
+                <w:szCs w:val="40"/>
+              </w:rPr>
+              <w:t>, (15, 4)</w:t>
+            </w:r>
           </w:p>
         </w:tc>
       </w:tr>
@@ -832,6 +833,13 @@
               </w:rPr>
               <w:t>(7, 9), (10, 6)</w:t>
             </w:r>
+            <w:r>
+              <w:rPr>
+                <w:sz w:val="40"/>
+                <w:szCs w:val="40"/>
+              </w:rPr>
+              <w:t>, (13, 4)</w:t>
+            </w:r>
           </w:p>
         </w:tc>
       </w:tr>
@@ -847,22 +855,22 @@
     <w:p>
       <w:pPr>
         <w:rPr>
-          <w:sz w:val="38"/>
-          <w:szCs w:val="38"/>
+          <w:sz w:val="28"/>
+          <w:szCs w:val="28"/>
         </w:rPr>
       </w:pPr>
       <w:r>
         <w:rPr>
           <w:noProof/>
-          <w:sz w:val="38"/>
-          <w:szCs w:val="38"/>
+          <w:sz w:val="28"/>
+          <w:szCs w:val="28"/>
         </w:rPr>
         <w:lastRenderedPageBreak/>
         <w:drawing>
-          <wp:inline distT="0" distB="0" distL="0" distR="0" wp14:anchorId="18F559D4" wp14:editId="22DB1864">
-            <wp:extent cx="3020060" cy="8962390"/>
-            <wp:effectExtent l="0" t="0" r="8890" b="0"/>
-            <wp:docPr id="38" name="Picture 38"/>
+          <wp:inline distT="0" distB="0" distL="0" distR="0" wp14:anchorId="3DAFD7EF" wp14:editId="38F18F5C">
+            <wp:extent cx="4288790" cy="8962390"/>
+            <wp:effectExtent l="0" t="0" r="0" b="0"/>
+            <wp:docPr id="2" name="Picture 2"/>
             <wp:cNvGraphicFramePr>
               <a:graphicFrameLocks xmlns:a="http://schemas.openxmlformats.org/drawingml/2006/main" noChangeAspect="1"/>
             </wp:cNvGraphicFramePr>
@@ -870,7 +878,7 @@
               <a:graphicData uri="http://schemas.openxmlformats.org/drawingml/2006/picture">
                 <pic:pic xmlns:pic="http://schemas.openxmlformats.org/drawingml/2006/picture">
                   <pic:nvPicPr>
-                    <pic:cNvPr id="38" name="Picture 38"/>
+                    <pic:cNvPr id="2" name="Picture 2"/>
                     <pic:cNvPicPr/>
                   </pic:nvPicPr>
                   <pic:blipFill>
@@ -888,7 +896,7 @@
                   <pic:spPr>
                     <a:xfrm>
                       <a:off x="0" y="0"/>
-                      <a:ext cx="3020060" cy="8962390"/>
+                      <a:ext cx="4288790" cy="8962390"/>
                     </a:xfrm>
                     <a:prstGeom prst="rect">
                       <a:avLst/>

</xml_diff>